<commit_message>
- Atualização Projeto 1.10
</commit_message>
<xml_diff>
--- a/Documentação/Projeto/Projeto - v1.10.docx
+++ b/Documentação/Projeto/Projeto - v1.10.docx
@@ -820,6 +820,112 @@
           <w:lang w:val="pt-BR"/>
         </w:rPr>
       </w:pPr>
+      <w:r>
+        <w:rPr>
+          <w:lang w:val="pt-BR"/>
+        </w:rPr>
+        <w:t xml:space="preserve">Atualização das Seções </w:t>
+      </w:r>
+      <w:r>
+        <w:rPr>
+          <w:lang w:val="pt-BR"/>
+        </w:rPr>
+        <w:fldChar w:fldCharType="begin"/>
+      </w:r>
+      <w:r>
+        <w:rPr>
+          <w:lang w:val="pt-BR"/>
+        </w:rPr>
+        <w:instrText xml:space="preserve"> REF _Ref232785485 \r \h </w:instrText>
+      </w:r>
+      <w:r>
+        <w:rPr>
+          <w:lang w:val="pt-BR"/>
+        </w:rPr>
+      </w:r>
+      <w:r>
+        <w:rPr>
+          <w:lang w:val="pt-BR"/>
+        </w:rPr>
+        <w:fldChar w:fldCharType="separate"/>
+      </w:r>
+      <w:r>
+        <w:rPr>
+          <w:lang w:val="pt-BR"/>
+        </w:rPr>
+        <w:t>4</w:t>
+      </w:r>
+      <w:r>
+        <w:rPr>
+          <w:lang w:val="pt-BR"/>
+        </w:rPr>
+        <w:t>.</w:t>
+      </w:r>
+      <w:r>
+        <w:rPr>
+          <w:lang w:val="pt-BR"/>
+        </w:rPr>
+        <w:t>1</w:t>
+      </w:r>
+      <w:r>
+        <w:rPr>
+          <w:lang w:val="pt-BR"/>
+        </w:rPr>
+        <w:fldChar w:fldCharType="end"/>
+      </w:r>
+      <w:r>
+        <w:rPr>
+          <w:lang w:val="pt-BR"/>
+        </w:rPr>
+        <w:t xml:space="preserve"> e </w:t>
+      </w:r>
+      <w:r>
+        <w:rPr>
+          <w:lang w:val="pt-BR"/>
+        </w:rPr>
+        <w:fldChar w:fldCharType="begin"/>
+      </w:r>
+      <w:r>
+        <w:rPr>
+          <w:lang w:val="pt-BR"/>
+        </w:rPr>
+        <w:instrText xml:space="preserve"> REF _Ref234787445 \r \h </w:instrText>
+      </w:r>
+      <w:r>
+        <w:rPr>
+          <w:lang w:val="pt-BR"/>
+        </w:rPr>
+      </w:r>
+      <w:r>
+        <w:rPr>
+          <w:lang w:val="pt-BR"/>
+        </w:rPr>
+        <w:fldChar w:fldCharType="separate"/>
+      </w:r>
+      <w:r>
+        <w:rPr>
+          <w:lang w:val="pt-BR"/>
+        </w:rPr>
+        <w:t>5.1</w:t>
+      </w:r>
+      <w:r>
+        <w:rPr>
+          <w:lang w:val="pt-BR"/>
+        </w:rPr>
+        <w:t>.</w:t>
+      </w:r>
+      <w:r>
+        <w:rPr>
+          <w:lang w:val="pt-BR"/>
+        </w:rPr>
+        <w:t>2</w:t>
+      </w:r>
+      <w:r>
+        <w:rPr>
+          <w:lang w:val="pt-BR"/>
+        </w:rPr>
+        <w:fldChar w:fldCharType="end"/>
+      </w:r>
     </w:p>
     <w:p>
       <w:pPr>
@@ -852,13 +958,13 @@
         </w:docPartObj>
       </w:sdtPr>
       <w:sdtContent>
-        <w:bookmarkStart w:id="14" w:name="_Toc232964728" w:displacedByCustomXml="prev"/>
-        <w:bookmarkStart w:id="15" w:name="_Toc232960861" w:displacedByCustomXml="prev"/>
-        <w:bookmarkStart w:id="16" w:name="_Toc232263326" w:displacedByCustomXml="prev"/>
+        <w:bookmarkStart w:id="14" w:name="_Toc232501908" w:displacedByCustomXml="prev"/>
+        <w:bookmarkStart w:id="15" w:name="_Toc232496343" w:displacedByCustomXml="prev"/>
+        <w:bookmarkStart w:id="16" w:name="_Toc226113723" w:displacedByCustomXml="prev"/>
         <w:bookmarkStart w:id="17" w:name="_Toc225762289" w:displacedByCustomXml="prev"/>
-        <w:bookmarkStart w:id="18" w:name="_Toc226113723" w:displacedByCustomXml="prev"/>
-        <w:bookmarkStart w:id="19" w:name="_Toc232496343" w:displacedByCustomXml="prev"/>
-        <w:bookmarkStart w:id="20" w:name="_Toc232501908" w:displacedByCustomXml="prev"/>
+        <w:bookmarkStart w:id="18" w:name="_Toc232263326" w:displacedByCustomXml="prev"/>
+        <w:bookmarkStart w:id="19" w:name="_Toc232960861" w:displacedByCustomXml="prev"/>
+        <w:bookmarkStart w:id="20" w:name="_Toc232964728" w:displacedByCustomXml="prev"/>
         <w:p>
           <w:pPr>
             <w:pStyle w:val="Ttulo1"/>
@@ -3473,7 +3579,7 @@
                 <w:noProof/>
                 <w:webHidden/>
               </w:rPr>
-              <w:t>10</w:t>
+              <w:t>11</w:t>
             </w:r>
             <w:r>
               <w:rPr>
@@ -3559,7 +3665,7 @@
                 <w:noProof/>
                 <w:webHidden/>
               </w:rPr>
-              <w:t>11</w:t>
+              <w:t>12</w:t>
             </w:r>
             <w:r>
               <w:rPr>
@@ -3645,7 +3751,7 @@
                 <w:noProof/>
                 <w:webHidden/>
               </w:rPr>
-              <w:t>11</w:t>
+              <w:t>12</w:t>
             </w:r>
             <w:r>
               <w:rPr>
@@ -3731,7 +3837,7 @@
                 <w:noProof/>
                 <w:webHidden/>
               </w:rPr>
-              <w:t>11</w:t>
+              <w:t>12</w:t>
             </w:r>
             <w:r>
               <w:rPr>
@@ -3817,7 +3923,7 @@
                 <w:noProof/>
                 <w:webHidden/>
               </w:rPr>
-              <w:t>11</w:t>
+              <w:t>12</w:t>
             </w:r>
             <w:r>
               <w:rPr>
@@ -3903,7 +4009,7 @@
                 <w:noProof/>
                 <w:webHidden/>
               </w:rPr>
-              <w:t>11</w:t>
+              <w:t>12</w:t>
             </w:r>
             <w:r>
               <w:rPr>
@@ -3989,7 +4095,7 @@
                 <w:noProof/>
                 <w:webHidden/>
               </w:rPr>
-              <w:t>11</w:t>
+              <w:t>12</w:t>
             </w:r>
             <w:r>
               <w:rPr>
@@ -4075,7 +4181,7 @@
                 <w:noProof/>
                 <w:webHidden/>
               </w:rPr>
-              <w:t>12</w:t>
+              <w:t>13</w:t>
             </w:r>
             <w:r>
               <w:rPr>
@@ -4161,7 +4267,7 @@
                 <w:noProof/>
                 <w:webHidden/>
               </w:rPr>
-              <w:t>12</w:t>
+              <w:t>13</w:t>
             </w:r>
             <w:r>
               <w:rPr>
@@ -4743,7 +4849,7 @@
         <w:rPr>
           <w:lang w:val="pt-BR"/>
         </w:rPr>
-        <w:t>Versão: 2.01</w:t>
+        <w:t>Versão: 2.10</w:t>
       </w:r>
     </w:p>
     <w:p>
@@ -5305,7 +5411,7 @@
           <v:shape id="_x0000_i1025" type="#_x0000_t75" style="width:326.25pt;height:219.75pt" o:ole="">
             <v:imagedata r:id="rId9" o:title=""/>
           </v:shape>
-          <o:OLEObject Type="Embed" ProgID="Visio.Drawing.11" ShapeID="_x0000_i1025" DrawAspect="Content" ObjectID="_1308528792" r:id="rId10"/>
+          <o:OLEObject Type="Embed" ProgID="Visio.Drawing.11" ShapeID="_x0000_i1025" DrawAspect="Content" ObjectID="_1308529373" r:id="rId10"/>
         </w:object>
       </w:r>
     </w:p>
@@ -6429,7 +6535,7 @@
           <v:shape id="_x0000_i1026" type="#_x0000_t75" style="width:339pt;height:251.25pt" o:ole="">
             <v:imagedata r:id="rId11" o:title=""/>
           </v:shape>
-          <o:OLEObject Type="Embed" ProgID="Visio.Drawing.11" ShapeID="_x0000_i1026" DrawAspect="Content" ObjectID="_1308528793" r:id="rId12"/>
+          <o:OLEObject Type="Embed" ProgID="Visio.Drawing.11" ShapeID="_x0000_i1026" DrawAspect="Content" ObjectID="_1308529374" r:id="rId12"/>
         </w:object>
       </w:r>
     </w:p>
@@ -6641,7 +6747,39 @@
           <w:szCs w:val="24"/>
           <w:lang w:val="pt-BR"/>
         </w:rPr>
-        <w:t xml:space="preserve">A dependência entre os módulos são realizadas através de métodos que, a partir deles, podem fazer chamadas a </w:t>
+        <w:t>A</w:t>
+      </w:r>
+      <w:r>
+        <w:rPr>
+          <w:sz w:val="24"/>
+          <w:szCs w:val="24"/>
+          <w:lang w:val="pt-BR"/>
+        </w:rPr>
+        <w:t>s</w:t>
+      </w:r>
+      <w:r>
+        <w:rPr>
+          <w:sz w:val="24"/>
+          <w:szCs w:val="24"/>
+          <w:lang w:val="pt-BR"/>
+        </w:rPr>
+        <w:t xml:space="preserve"> dependência</w:t>
+      </w:r>
+      <w:r>
+        <w:rPr>
+          <w:sz w:val="24"/>
+          <w:szCs w:val="24"/>
+          <w:lang w:val="pt-BR"/>
+        </w:rPr>
+        <w:t>s</w:t>
+      </w:r>
+      <w:r>
+        <w:rPr>
+          <w:sz w:val="24"/>
+          <w:szCs w:val="24"/>
+          <w:lang w:val="pt-BR"/>
+        </w:rPr>
+        <w:t xml:space="preserve"> entre os módulos são realizadas através de métodos que podem fazer chamadas a </w:t>
       </w:r>
       <w:r>
         <w:rPr>
@@ -6721,15 +6859,39 @@
           <w:szCs w:val="24"/>
           <w:lang w:val="pt-BR"/>
         </w:rPr>
-        <w:t xml:space="preserve">caracterizada e </w:t>
-      </w:r>
-      <w:r>
-        <w:rPr>
-          <w:sz w:val="24"/>
-          <w:szCs w:val="24"/>
-          <w:lang w:val="pt-BR"/>
-        </w:rPr>
-        <w:t xml:space="preserve">documentada na seção </w:t>
+        <w:t>melhor especificada</w:t>
+      </w:r>
+      <w:r>
+        <w:rPr>
+          <w:sz w:val="24"/>
+          <w:szCs w:val="24"/>
+          <w:lang w:val="pt-BR"/>
+        </w:rPr>
+        <w:t xml:space="preserve"> e </w:t>
+      </w:r>
+      <w:r>
+        <w:rPr>
+          <w:sz w:val="24"/>
+          <w:szCs w:val="24"/>
+          <w:lang w:val="pt-BR"/>
+        </w:rPr>
+        <w:t>documentada</w:t>
+      </w:r>
+      <w:r>
+        <w:rPr>
+          <w:sz w:val="24"/>
+          <w:szCs w:val="24"/>
+          <w:lang w:val="pt-BR"/>
+        </w:rPr>
+        <w:t xml:space="preserve"> </w:t>
+      </w:r>
+      <w:r>
+        <w:rPr>
+          <w:sz w:val="24"/>
+          <w:szCs w:val="24"/>
+          <w:lang w:val="pt-BR"/>
+        </w:rPr>
+        <w:t xml:space="preserve">na seção </w:t>
       </w:r>
       <w:r>
         <w:rPr>
@@ -6874,7 +7036,7 @@
           <v:shape id="_x0000_i1027" type="#_x0000_t75" style="width:348pt;height:45.75pt" o:ole="">
             <v:imagedata r:id="rId13" o:title=""/>
           </v:shape>
-          <o:OLEObject Type="Embed" ProgID="Visio.Drawing.11" ShapeID="_x0000_i1027" DrawAspect="Content" ObjectID="_1308528794" r:id="rId14"/>
+          <o:OLEObject Type="Embed" ProgID="Visio.Drawing.11" ShapeID="_x0000_i1027" DrawAspect="Content" ObjectID="_1308529375" r:id="rId14"/>
         </w:object>
       </w:r>
     </w:p>
@@ -7617,7 +7779,7 @@
           <v:shape id="_x0000_i1028" type="#_x0000_t75" style="width:425.25pt;height:297pt" o:ole="">
             <v:imagedata r:id="rId15" o:title=""/>
           </v:shape>
-          <o:OLEObject Type="Embed" ProgID="Visio.Drawing.11" ShapeID="_x0000_i1028" DrawAspect="Content" ObjectID="_1308528795" r:id="rId16"/>
+          <o:OLEObject Type="Embed" ProgID="Visio.Drawing.11" ShapeID="_x0000_i1028" DrawAspect="Content" ObjectID="_1308529376" r:id="rId16"/>
         </w:object>
       </w:r>
     </w:p>
@@ -7671,7 +7833,7 @@
           <v:shape id="_x0000_i1029" type="#_x0000_t75" style="width:425.25pt;height:271.5pt" o:ole="">
             <v:imagedata r:id="rId17" o:title=""/>
           </v:shape>
-          <o:OLEObject Type="Embed" ProgID="Visio.Drawing.11" ShapeID="_x0000_i1029" DrawAspect="Content" ObjectID="_1308528796" r:id="rId18"/>
+          <o:OLEObject Type="Embed" ProgID="Visio.Drawing.11" ShapeID="_x0000_i1029" DrawAspect="Content" ObjectID="_1308529377" r:id="rId18"/>
         </w:object>
       </w:r>
     </w:p>
@@ -7722,7 +7884,7 @@
           <v:shape id="_x0000_i1030" type="#_x0000_t75" style="width:425.25pt;height:291pt" o:ole="">
             <v:imagedata r:id="rId19" o:title=""/>
           </v:shape>
-          <o:OLEObject Type="Embed" ProgID="Visio.Drawing.11" ShapeID="_x0000_i1030" DrawAspect="Content" ObjectID="_1308528797" r:id="rId20"/>
+          <o:OLEObject Type="Embed" ProgID="Visio.Drawing.11" ShapeID="_x0000_i1030" DrawAspect="Content" ObjectID="_1308529378" r:id="rId20"/>
         </w:object>
       </w:r>
     </w:p>
@@ -7812,7 +7974,7 @@
           <v:shape id="_x0000_i1031" type="#_x0000_t75" style="width:424.5pt;height:493.5pt" o:ole="">
             <v:imagedata r:id="rId21" o:title=""/>
           </v:shape>
-          <o:OLEObject Type="Embed" ProgID="Visio.Drawing.11" ShapeID="_x0000_i1031" DrawAspect="Content" ObjectID="_1308528798" r:id="rId22"/>
+          <o:OLEObject Type="Embed" ProgID="Visio.Drawing.11" ShapeID="_x0000_i1031" DrawAspect="Content" ObjectID="_1308529379" r:id="rId22"/>
         </w:object>
       </w:r>
     </w:p>
@@ -7929,6 +8091,7 @@
         </w:rPr>
       </w:pPr>
       <w:bookmarkStart w:id="60" w:name="_Toc232964755"/>
+      <w:bookmarkStart w:id="61" w:name="_Ref234787445"/>
       <w:r>
         <w:rPr>
           <w:lang w:val="pt-BR"/>
@@ -7936,6 +8099,7 @@
         <w:t>Interfaces Internas</w:t>
       </w:r>
       <w:bookmarkEnd w:id="60"/>
+      <w:bookmarkEnd w:id="61"/>
     </w:p>
     <w:p>
       <w:pPr>
@@ -7954,7 +8118,19 @@
         <w:rPr>
           <w:lang w:val="pt-BR"/>
         </w:rPr>
-        <w:t>, descritos a seguir:</w:t>
+        <w:t xml:space="preserve">, </w:t>
+      </w:r>
+      <w:r>
+        <w:rPr>
+          <w:lang w:val="pt-BR"/>
+        </w:rPr>
+        <w:t xml:space="preserve">os quais estão </w:t>
+      </w:r>
+      <w:r>
+        <w:rPr>
+          <w:lang w:val="pt-BR"/>
+        </w:rPr>
+        <w:t>descritos a seguir:</w:t>
       </w:r>
     </w:p>
     <w:p>
@@ -8001,6 +8177,15 @@
     </w:p>
     <w:p>
       <w:pPr>
+        <w:ind w:left="1416" w:firstLine="0"/>
+        <w:jc w:val="both"/>
+        <w:rPr>
+          <w:lang w:val="pt-BR"/>
+        </w:rPr>
+      </w:pPr>
+    </w:p>
+    <w:p>
+      <w:pPr>
         <w:pStyle w:val="PargrafodaLista"/>
         <w:numPr>
           <w:ilvl w:val="0"/>
@@ -8021,21 +8206,12 @@
     <w:p>
       <w:pPr>
         <w:pStyle w:val="PargrafodaLista"/>
-        <w:numPr>
-          <w:ilvl w:val="0"/>
-          <w:numId w:val="41"/>
-        </w:numPr>
+        <w:ind w:left="1080" w:firstLine="0"/>
         <w:jc w:val="both"/>
         <w:rPr>
           <w:lang w:val="pt-BR"/>
         </w:rPr>
       </w:pPr>
-      <w:r>
-        <w:rPr>
-          <w:lang w:val="pt-BR"/>
-        </w:rPr>
-        <w:t>List&lt;MapNode&gt; GetNodes();</w:t>
-      </w:r>
     </w:p>
     <w:p>
       <w:pPr>
@@ -8053,8 +8229,17 @@
         <w:rPr>
           <w:lang w:val="pt-BR"/>
         </w:rPr>
-        <w:t>List&lt;FlowNode&gt; GetFlowNodes();</w:t>
-      </w:r>
+        <w:t>List&lt;MapNode&gt; GetNodes();</w:t>
+      </w:r>
+    </w:p>
+    <w:p>
+      <w:pPr>
+        <w:ind w:firstLine="0"/>
+        <w:jc w:val="both"/>
+        <w:rPr>
+          <w:lang w:val="pt-BR"/>
+        </w:rPr>
+      </w:pPr>
     </w:p>
     <w:p>
       <w:pPr>
@@ -8072,6 +8257,33 @@
         <w:rPr>
           <w:lang w:val="pt-BR"/>
         </w:rPr>
+        <w:t>List&lt;FlowNode&gt; GetFlowNodes();</w:t>
+      </w:r>
+    </w:p>
+    <w:p>
+      <w:pPr>
+        <w:jc w:val="both"/>
+        <w:rPr>
+          <w:lang w:val="pt-BR"/>
+        </w:rPr>
+      </w:pPr>
+    </w:p>
+    <w:p>
+      <w:pPr>
+        <w:pStyle w:val="PargrafodaLista"/>
+        <w:numPr>
+          <w:ilvl w:val="0"/>
+          <w:numId w:val="41"/>
+        </w:numPr>
+        <w:jc w:val="both"/>
+        <w:rPr>
+          <w:lang w:val="pt-BR"/>
+        </w:rPr>
+      </w:pPr>
+      <w:r>
+        <w:rPr>
+          <w:lang w:val="pt-BR"/>
+        </w:rPr>
         <w:t>List&lt;Semaphore&gt; GetSemaphores();</w:t>
       </w:r>
     </w:p>
@@ -8087,7 +8299,19 @@
         <w:rPr>
           <w:lang w:val="pt-BR"/>
         </w:rPr>
-        <w:t>Métodos responsáveis por disponibilizar os dados do mapa ao Simulador</w:t>
+        <w:t>Método</w:t>
+      </w:r>
+      <w:r>
+        <w:rPr>
+          <w:lang w:val="pt-BR"/>
+        </w:rPr>
+        <w:t xml:space="preserve"> responsável</w:t>
+      </w:r>
+      <w:r>
+        <w:rPr>
+          <w:lang w:val="pt-BR"/>
+        </w:rPr>
+        <w:t xml:space="preserve"> por disponibilizar os dados do mapa ao Simulador</w:t>
       </w:r>
       <w:r>
         <w:rPr>
@@ -8101,6 +8325,15 @@
         </w:rPr>
         <w:t>.</w:t>
       </w:r>
+    </w:p>
+    <w:p>
+      <w:pPr>
+        <w:ind w:left="1416" w:firstLine="0"/>
+        <w:jc w:val="both"/>
+        <w:rPr>
+          <w:lang w:val="pt-BR"/>
+        </w:rPr>
+      </w:pPr>
     </w:p>
     <w:p>
       <w:pPr>
@@ -8133,7 +8366,13 @@
         <w:rPr>
           <w:lang w:val="pt-BR"/>
         </w:rPr>
-        <w:t xml:space="preserve">Chamado para enviar uma referência de todos os veículos da simulação ao </w:t>
+        <w:t>Método c</w:t>
+      </w:r>
+      <w:r>
+        <w:rPr>
+          <w:lang w:val="pt-BR"/>
+        </w:rPr>
+        <w:t xml:space="preserve">hamado para enviar uma referência de todos os veículos da simulação ao </w:t>
       </w:r>
       <w:r>
         <w:rPr>
@@ -8159,6 +8398,15 @@
         </w:rPr>
         <w:t>, a partir dos dados dos veículos.</w:t>
       </w:r>
+    </w:p>
+    <w:p>
+      <w:pPr>
+        <w:ind w:left="1416" w:firstLine="0"/>
+        <w:jc w:val="both"/>
+        <w:rPr>
+          <w:lang w:val="pt-BR"/>
+        </w:rPr>
+      </w:pPr>
     </w:p>
     <w:p>
       <w:pPr>
@@ -8182,6 +8430,16 @@
     <w:p>
       <w:pPr>
         <w:pStyle w:val="PargrafodaLista"/>
+        <w:ind w:left="1080" w:firstLine="0"/>
+        <w:jc w:val="both"/>
+        <w:rPr>
+          <w:lang w:val="pt-BR"/>
+        </w:rPr>
+      </w:pPr>
+    </w:p>
+    <w:p>
+      <w:pPr>
+        <w:pStyle w:val="PargrafodaLista"/>
         <w:numPr>
           <w:ilvl w:val="0"/>
           <w:numId w:val="42"/>
@@ -8210,7 +8468,13 @@
         <w:rPr>
           <w:lang w:val="pt-BR"/>
         </w:rPr>
-        <w:t xml:space="preserve">Métodos responsáveis por criar novas ruas e semáforos a partir da </w:t>
+        <w:t>Método responsável</w:t>
+      </w:r>
+      <w:r>
+        <w:rPr>
+          <w:lang w:val="pt-BR"/>
+        </w:rPr>
+        <w:t xml:space="preserve"> por criar novas ruas e semáforos a partir da </w:t>
       </w:r>
       <w:r>
         <w:rPr>
@@ -8224,6 +8488,15 @@
         </w:rPr>
         <w:t>nterface, preenchendo as estruturas equivalentes dos dados do mapa.</w:t>
       </w:r>
+    </w:p>
+    <w:p>
+      <w:pPr>
+        <w:ind w:left="1416" w:firstLine="0"/>
+        <w:jc w:val="both"/>
+        <w:rPr>
+          <w:lang w:val="pt-BR"/>
+        </w:rPr>
+      </w:pPr>
     </w:p>
     <w:p>
       <w:pPr>
@@ -8256,7 +8529,13 @@
         <w:rPr>
           <w:lang w:val="pt-BR"/>
         </w:rPr>
-        <w:t xml:space="preserve">Chamado pelo Atualizador para redesenhar o mapa da </w:t>
+        <w:t>Método c</w:t>
+      </w:r>
+      <w:r>
+        <w:rPr>
+          <w:lang w:val="pt-BR"/>
+        </w:rPr>
+        <w:t xml:space="preserve">hamado pelo Atualizador para redesenhar o mapa da </w:t>
       </w:r>
       <w:r>
         <w:rPr>
@@ -8270,6 +8549,15 @@
         </w:rPr>
         <w:t>nterface.</w:t>
       </w:r>
+    </w:p>
+    <w:p>
+      <w:pPr>
+        <w:ind w:left="1416" w:firstLine="0"/>
+        <w:jc w:val="both"/>
+        <w:rPr>
+          <w:lang w:val="pt-BR"/>
+        </w:rPr>
+      </w:pPr>
     </w:p>
     <w:p>
       <w:pPr>
@@ -8316,14 +8604,14 @@
           <w:lang w:val="pt-BR"/>
         </w:rPr>
       </w:pPr>
-      <w:bookmarkStart w:id="61" w:name="_Toc232964756"/>
+      <w:bookmarkStart w:id="62" w:name="_Toc232964756"/>
       <w:r>
         <w:rPr>
           <w:lang w:val="pt-BR"/>
         </w:rPr>
         <w:t>Interfaces Externas</w:t>
       </w:r>
-      <w:bookmarkEnd w:id="61"/>
+      <w:bookmarkEnd w:id="62"/>
     </w:p>
     <w:p>
       <w:pPr>
@@ -8350,14 +8638,14 @@
           <w:lang w:val="pt-BR"/>
         </w:rPr>
       </w:pPr>
-      <w:bookmarkStart w:id="62" w:name="_Toc232964757"/>
+      <w:bookmarkStart w:id="63" w:name="_Toc232964757"/>
       <w:r>
         <w:rPr>
           <w:lang w:val="pt-BR"/>
         </w:rPr>
         <w:t>Interfaces entre Processos</w:t>
       </w:r>
-      <w:bookmarkEnd w:id="62"/>
+      <w:bookmarkEnd w:id="63"/>
     </w:p>
     <w:p>
       <w:pPr>
@@ -8384,6 +8672,14 @@
         </w:rPr>
         <w:t>.</w:t>
       </w:r>
+    </w:p>
+    <w:p>
+      <w:pPr>
+        <w:jc w:val="both"/>
+        <w:rPr>
+          <w:lang w:val="pt-BR"/>
+        </w:rPr>
+      </w:pPr>
     </w:p>
     <w:p>
       <w:pPr>
@@ -8396,14 +8692,15 @@
           <w:lang w:val="pt-BR"/>
         </w:rPr>
       </w:pPr>
-      <w:bookmarkStart w:id="63" w:name="_Toc232964758"/>
-      <w:r>
-        <w:rPr>
-          <w:lang w:val="pt-BR"/>
-        </w:rPr>
+      <w:bookmarkStart w:id="64" w:name="_Toc232964758"/>
+      <w:r>
+        <w:rPr>
+          <w:lang w:val="pt-BR"/>
+        </w:rPr>
+        <w:lastRenderedPageBreak/>
         <w:t>TenApp</w:t>
       </w:r>
-      <w:bookmarkEnd w:id="63"/>
+      <w:bookmarkEnd w:id="64"/>
     </w:p>
     <w:p>
       <w:pPr>
@@ -8493,9 +8790,9 @@
           <w:lang w:val="pt-BR"/>
         </w:rPr>
       </w:pPr>
-      <w:bookmarkStart w:id="64" w:name="_Toc232964759"/>
-      <w:bookmarkStart w:id="65" w:name="_Ref234786861"/>
-      <w:bookmarkStart w:id="66" w:name="_Ref234786866"/>
+      <w:bookmarkStart w:id="65" w:name="_Toc232964759"/>
+      <w:bookmarkStart w:id="66" w:name="_Ref234786861"/>
+      <w:bookmarkStart w:id="67" w:name="_Ref234786866"/>
       <w:r>
         <w:rPr>
           <w:lang w:val="pt-BR"/>
@@ -8503,9 +8800,9 @@
         <w:lastRenderedPageBreak/>
         <w:t>Projeto Detalhado</w:t>
       </w:r>
-      <w:bookmarkEnd w:id="64"/>
       <w:bookmarkEnd w:id="65"/>
       <w:bookmarkEnd w:id="66"/>
+      <w:bookmarkEnd w:id="67"/>
     </w:p>
     <w:p>
       <w:pPr>
@@ -8518,14 +8815,14 @@
           <w:lang w:val="pt-BR"/>
         </w:rPr>
       </w:pPr>
-      <w:bookmarkStart w:id="67" w:name="_Toc232964760"/>
+      <w:bookmarkStart w:id="68" w:name="_Toc232964760"/>
       <w:r>
         <w:rPr>
           <w:lang w:val="pt-BR"/>
         </w:rPr>
         <w:t>Projeto Detalhado dos Módulos</w:t>
       </w:r>
-      <w:bookmarkEnd w:id="67"/>
+      <w:bookmarkEnd w:id="68"/>
     </w:p>
     <w:p>
       <w:pPr>
@@ -8551,14 +8848,14 @@
           <w:lang w:val="pt-BR"/>
         </w:rPr>
       </w:pPr>
-      <w:bookmarkStart w:id="68" w:name="_Toc232964761"/>
+      <w:bookmarkStart w:id="69" w:name="_Toc232964761"/>
       <w:r>
         <w:rPr>
           <w:lang w:val="pt-BR"/>
         </w:rPr>
         <w:t>Simulador</w:t>
       </w:r>
-      <w:bookmarkEnd w:id="68"/>
+      <w:bookmarkEnd w:id="69"/>
     </w:p>
     <w:p>
       <w:pPr>
@@ -8914,16 +9211,6 @@
     </w:p>
     <w:p>
       <w:pPr>
-        <w:pStyle w:val="PargrafodaLista"/>
-        <w:ind w:left="1416" w:firstLine="0"/>
-        <w:jc w:val="both"/>
-        <w:rPr>
-          <w:lang w:val="pt-BR"/>
-        </w:rPr>
-      </w:pPr>
-    </w:p>
-    <w:p>
-      <w:pPr>
         <w:pStyle w:val="Ttulo3"/>
         <w:numPr>
           <w:ilvl w:val="2"/>
@@ -8933,14 +9220,14 @@
           <w:lang w:val="pt-BR"/>
         </w:rPr>
       </w:pPr>
-      <w:bookmarkStart w:id="69" w:name="_Toc232964762"/>
+      <w:bookmarkStart w:id="70" w:name="_Toc232964762"/>
       <w:r>
         <w:rPr>
           <w:lang w:val="pt-BR"/>
         </w:rPr>
         <w:t>Interface</w:t>
       </w:r>
-      <w:bookmarkEnd w:id="69"/>
+      <w:bookmarkEnd w:id="70"/>
     </w:p>
     <w:p>
       <w:pPr>
@@ -9054,16 +9341,6 @@
     </w:p>
     <w:p>
       <w:pPr>
-        <w:pStyle w:val="PargrafodaLista"/>
-        <w:ind w:left="1416" w:firstLine="0"/>
-        <w:jc w:val="both"/>
-        <w:rPr>
-          <w:lang w:val="pt-BR"/>
-        </w:rPr>
-      </w:pPr>
-    </w:p>
-    <w:p>
-      <w:pPr>
         <w:pStyle w:val="Ttulo3"/>
         <w:numPr>
           <w:ilvl w:val="2"/>
@@ -9073,14 +9350,14 @@
           <w:lang w:val="pt-BR"/>
         </w:rPr>
       </w:pPr>
-      <w:bookmarkStart w:id="70" w:name="_Toc232964763"/>
+      <w:bookmarkStart w:id="71" w:name="_Toc232964763"/>
       <w:r>
         <w:rPr>
           <w:lang w:val="pt-BR"/>
         </w:rPr>
         <w:t>Atualizador</w:t>
       </w:r>
-      <w:bookmarkEnd w:id="70"/>
+      <w:bookmarkEnd w:id="71"/>
     </w:p>
     <w:p>
       <w:pPr>
@@ -9218,16 +9495,6 @@
     </w:p>
     <w:p>
       <w:pPr>
-        <w:pStyle w:val="PargrafodaLista"/>
-        <w:ind w:left="1416" w:firstLine="0"/>
-        <w:jc w:val="both"/>
-        <w:rPr>
-          <w:lang w:val="pt-BR"/>
-        </w:rPr>
-      </w:pPr>
-    </w:p>
-    <w:p>
-      <w:pPr>
         <w:pStyle w:val="Ttulo3"/>
         <w:numPr>
           <w:ilvl w:val="2"/>
@@ -9237,14 +9504,14 @@
           <w:lang w:val="pt-BR"/>
         </w:rPr>
       </w:pPr>
-      <w:bookmarkStart w:id="71" w:name="_Toc232964764"/>
+      <w:bookmarkStart w:id="72" w:name="_Toc232964764"/>
       <w:r>
         <w:rPr>
           <w:lang w:val="pt-BR"/>
         </w:rPr>
         <w:t>Dados do Mapa</w:t>
       </w:r>
-      <w:bookmarkEnd w:id="71"/>
+      <w:bookmarkEnd w:id="72"/>
     </w:p>
     <w:p>
       <w:pPr>
@@ -9278,7 +9545,6 @@
         <w:rPr>
           <w:lang w:val="pt-BR"/>
         </w:rPr>
-        <w:lastRenderedPageBreak/>
         <w:t xml:space="preserve">Retorna o conjunto de arestas presentes no mapa através de um método </w:t>
       </w:r>
       <w:r>
@@ -9332,6 +9598,7 @@
         <w:rPr>
           <w:lang w:val="pt-BR"/>
         </w:rPr>
+        <w:lastRenderedPageBreak/>
         <w:t>List&lt;MapNode&gt; GetNodes();</w:t>
       </w:r>
     </w:p>
@@ -9483,15 +9750,6 @@
     </w:p>
     <w:p>
       <w:pPr>
-        <w:ind w:firstLine="0"/>
-        <w:jc w:val="both"/>
-        <w:rPr>
-          <w:lang w:val="pt-BR"/>
-        </w:rPr>
-      </w:pPr>
-    </w:p>
-    <w:p>
-      <w:pPr>
         <w:pStyle w:val="Ttulo3"/>
         <w:numPr>
           <w:ilvl w:val="2"/>
@@ -9501,14 +9759,14 @@
           <w:lang w:val="pt-BR"/>
         </w:rPr>
       </w:pPr>
-      <w:bookmarkStart w:id="72" w:name="_Toc232964765"/>
+      <w:bookmarkStart w:id="73" w:name="_Toc232964765"/>
       <w:r>
         <w:rPr>
           <w:lang w:val="pt-BR"/>
         </w:rPr>
         <w:t>Dados dos Veículos</w:t>
       </w:r>
-      <w:bookmarkEnd w:id="72"/>
+      <w:bookmarkEnd w:id="73"/>
     </w:p>
     <w:p>
       <w:pPr>
@@ -9547,16 +9805,6 @@
     </w:p>
     <w:p>
       <w:pPr>
-        <w:pStyle w:val="PargrafodaLista"/>
-        <w:ind w:left="1416" w:firstLine="0"/>
-        <w:jc w:val="both"/>
-        <w:rPr>
-          <w:lang w:val="pt-BR"/>
-        </w:rPr>
-      </w:pPr>
-    </w:p>
-    <w:p>
-      <w:pPr>
         <w:pStyle w:val="Ttulo2"/>
         <w:numPr>
           <w:ilvl w:val="1"/>
@@ -9566,14 +9814,14 @@
           <w:lang w:val="pt-BR"/>
         </w:rPr>
       </w:pPr>
-      <w:bookmarkStart w:id="73" w:name="_Toc232964766"/>
+      <w:bookmarkStart w:id="74" w:name="_Toc232964766"/>
       <w:r>
         <w:rPr>
           <w:lang w:val="pt-BR"/>
         </w:rPr>
         <w:t>Projeto Detalhado das Entidades de Dados</w:t>
       </w:r>
-      <w:bookmarkEnd w:id="73"/>
+      <w:bookmarkEnd w:id="74"/>
     </w:p>
     <w:p>
       <w:pPr>
@@ -9780,7 +10028,7 @@
                           <w:noProof/>
                           <w:color w:val="8C8C8C" w:themeColor="background1" w:themeShade="8C"/>
                         </w:rPr>
-                        <w:t>5</w:t>
+                        <w:t>1</w:t>
                       </w:r>
                       <w:r>
                         <w:rPr>
@@ -16097,7 +16345,7 @@
 </file>
 
 <file path=customXml/itemProps1.xml><?xml version="1.0" encoding="utf-8"?>
-<ds:datastoreItem xmlns:ds="http://schemas.openxmlformats.org/officeDocument/2006/customXml" ds:itemID="{C1B8EA30-DC82-47CC-9A05-A662DC1864EA}">
+<ds:datastoreItem xmlns:ds="http://schemas.openxmlformats.org/officeDocument/2006/customXml" ds:itemID="{69678FDB-751A-417E-9455-4FE68733A42C}">
   <ds:schemaRefs>
     <ds:schemaRef ds:uri="http://schemas.openxmlformats.org/officeDocument/2006/bibliography"/>
   </ds:schemaRefs>

</xml_diff>